<commit_message>
Add JAProductService and fake implementation
Introduce JAProductService interface and a JAFakeProductService that provides sample products and a PostProduct implementation. Inject JAProductService into JAProductController via constructor (keeping the existing usageCounts dependency) and remove the controller's hardcoded product list from Get(), preparing it to use the new service.
</commit_message>
<xml_diff>
--- a/8864315-midterm.docx
+++ b/8864315-midterm.docx
@@ -58,7 +58,6 @@
           <w:bCs/>
           <w:sz w:val="32"/>
           <w:szCs w:val="32"/>
-          <w:lang w:val="fr-CA"/>
         </w:rPr>
       </w:pPr>
       <w:r>
@@ -67,7 +66,6 @@
           <w:bCs/>
           <w:sz w:val="32"/>
           <w:szCs w:val="32"/>
-          <w:lang w:val="fr-CA"/>
         </w:rPr>
         <w:t>Johnstanley Ajagu</w:t>
       </w:r>
@@ -80,7 +78,6 @@
           <w:bCs/>
           <w:sz w:val="32"/>
           <w:szCs w:val="32"/>
-          <w:lang w:val="fr-CA"/>
         </w:rPr>
       </w:pPr>
     </w:p>
@@ -92,7 +89,6 @@
           <w:bCs/>
           <w:sz w:val="32"/>
           <w:szCs w:val="32"/>
-          <w:lang w:val="fr-CA"/>
         </w:rPr>
       </w:pPr>
       <w:r>
@@ -101,7 +97,6 @@
           <w:bCs/>
           <w:sz w:val="32"/>
           <w:szCs w:val="32"/>
-          <w:lang w:val="fr-CA"/>
         </w:rPr>
         <w:t>8864315</w:t>
       </w:r>
@@ -114,7 +109,6 @@
           <w:bCs/>
           <w:sz w:val="32"/>
           <w:szCs w:val="32"/>
-          <w:lang w:val="fr-CA"/>
         </w:rPr>
       </w:pPr>
     </w:p>
@@ -244,6 +238,15 @@
     <w:p/>
     <w:sdt>
       <w:sdtPr>
+        <w:rPr>
+          <w:rFonts w:asciiTheme="minorHAnsi" w:eastAsiaTheme="minorHAnsi" w:hAnsiTheme="minorHAnsi" w:cstheme="minorBidi"/>
+          <w:color w:val="auto"/>
+          <w:kern w:val="2"/>
+          <w:sz w:val="24"/>
+          <w:szCs w:val="24"/>
+          <w:lang w:val="en-CA"/>
+          <w14:ligatures w14:val="standardContextual"/>
+        </w:rPr>
         <w:id w:val="-169408302"/>
         <w:docPartObj>
           <w:docPartGallery w:val="Table of Contents"/>
@@ -252,16 +255,9 @@
       </w:sdtPr>
       <w:sdtEndPr>
         <w:rPr>
-          <w:rFonts w:asciiTheme="minorHAnsi" w:eastAsiaTheme="minorHAnsi" w:hAnsiTheme="minorHAnsi" w:cstheme="minorBidi"/>
           <w:b/>
           <w:bCs/>
           <w:noProof/>
-          <w:color w:val="auto"/>
-          <w:kern w:val="2"/>
-          <w:sz w:val="24"/>
-          <w:szCs w:val="24"/>
-          <w:lang w:val="en-CA"/>
-          <w14:ligatures w14:val="standardContextual"/>
         </w:rPr>
       </w:sdtEndPr>
       <w:sdtContent>
@@ -288,6 +284,29 @@
         </w:p>
       </w:sdtContent>
     </w:sdt>
+    <w:p/>
+    <w:p/>
+    <w:p/>
+    <w:p/>
+    <w:p/>
+    <w:p/>
+    <w:p/>
+    <w:p/>
+    <w:p/>
+    <w:p/>
+    <w:p/>
+    <w:p/>
+    <w:p/>
+    <w:p/>
+    <w:p/>
+    <w:p/>
+    <w:p/>
+    <w:p/>
+    <w:p/>
+    <w:p/>
+    <w:p/>
+    <w:p/>
+    <w:p/>
     <w:p/>
     <w:p/>
     <w:sectPr>

</xml_diff>